<commit_message>
Finished every testing document and cereated their PDF versions
</commit_message>
<xml_diff>
--- a/specs/STD/Partes Incompletas/Daniel Quintini/STD-3-2014-05-15.docx
+++ b/specs/STD/Partes Incompletas/Daniel Quintini/STD-3-2014-05-15.docx
@@ -6,6 +6,8 @@
       <w:pPr>
         <w:pStyle w:val="line"/>
       </w:pPr>
+      <w:bookmarkStart w:id="0" w:name="_GoBack"/>
+      <w:bookmarkEnd w:id="0"/>
     </w:p>
     <w:p>
       <w:pPr>
@@ -364,23 +366,23 @@
       <w:pPr>
         <w:pStyle w:val="TOCEntry"/>
       </w:pPr>
-      <w:bookmarkStart w:id="0" w:name="_Toc344877432"/>
-      <w:bookmarkStart w:id="1" w:name="_Toc344879822"/>
-      <w:bookmarkStart w:id="2" w:name="_Toc346508722"/>
-      <w:bookmarkStart w:id="3" w:name="_Toc346508952"/>
-      <w:bookmarkStart w:id="4" w:name="_Toc346509227"/>
-      <w:bookmarkStart w:id="5" w:name="_Toc388449172"/>
-      <w:bookmarkStart w:id="6" w:name="_Toc385935882"/>
-      <w:bookmarkEnd w:id="0"/>
+      <w:bookmarkStart w:id="1" w:name="_Toc344877432"/>
+      <w:bookmarkStart w:id="2" w:name="_Toc344879822"/>
+      <w:bookmarkStart w:id="3" w:name="_Toc346508722"/>
+      <w:bookmarkStart w:id="4" w:name="_Toc346508952"/>
+      <w:bookmarkStart w:id="5" w:name="_Toc346509227"/>
+      <w:bookmarkStart w:id="6" w:name="_Toc388449172"/>
+      <w:bookmarkStart w:id="7" w:name="_Toc385935882"/>
       <w:bookmarkEnd w:id="1"/>
       <w:bookmarkEnd w:id="2"/>
       <w:bookmarkEnd w:id="3"/>
       <w:bookmarkEnd w:id="4"/>
+      <w:bookmarkEnd w:id="5"/>
       <w:r>
         <w:lastRenderedPageBreak/>
         <w:t>Revision History</w:t>
       </w:r>
-      <w:bookmarkEnd w:id="5"/>
+      <w:bookmarkEnd w:id="6"/>
     </w:p>
     <w:tbl>
       <w:tblPr>
@@ -653,13 +655,13 @@
       <w:pPr>
         <w:pStyle w:val="TOCEntry"/>
       </w:pPr>
-      <w:bookmarkStart w:id="7" w:name="_Toc388449173"/>
+      <w:bookmarkStart w:id="8" w:name="_Toc388449173"/>
       <w:r>
         <w:lastRenderedPageBreak/>
         <w:t>Table of Contents</w:t>
       </w:r>
-      <w:bookmarkEnd w:id="6"/>
       <w:bookmarkEnd w:id="7"/>
+      <w:bookmarkEnd w:id="8"/>
     </w:p>
     <w:p>
       <w:pPr>
@@ -3462,11 +3464,11 @@
       <w:pPr>
         <w:spacing w:line="240" w:lineRule="auto"/>
       </w:pPr>
-      <w:bookmarkStart w:id="8" w:name="_Toc385935883"/>
+      <w:bookmarkStart w:id="9" w:name="_Toc385935883"/>
       <w:r>
         <w:br w:type="page"/>
       </w:r>
-      <w:bookmarkEnd w:id="8"/>
+      <w:bookmarkEnd w:id="9"/>
     </w:p>
     <w:p>
       <w:pPr>
@@ -3486,12 +3488,12 @@
         <w:spacing w:line="360" w:lineRule="auto"/>
         <w:jc w:val="center"/>
       </w:pPr>
-      <w:bookmarkStart w:id="9" w:name="_Toc388449174"/>
+      <w:bookmarkStart w:id="10" w:name="_Toc388449174"/>
       <w:r>
         <w:lastRenderedPageBreak/>
         <w:t>Test plan identifier</w:t>
       </w:r>
-      <w:bookmarkEnd w:id="9"/>
+      <w:bookmarkEnd w:id="10"/>
     </w:p>
     <w:p>
       <w:pPr>
@@ -3523,22 +3525,22 @@
         <w:spacing w:line="360" w:lineRule="auto"/>
         <w:jc w:val="center"/>
       </w:pPr>
-      <w:bookmarkStart w:id="10" w:name="_Toc388449175"/>
+      <w:bookmarkStart w:id="11" w:name="_Toc388449175"/>
       <w:r>
         <w:t>Introduction</w:t>
       </w:r>
-      <w:bookmarkEnd w:id="10"/>
+      <w:bookmarkEnd w:id="11"/>
     </w:p>
     <w:p>
       <w:pPr>
         <w:pStyle w:val="Heading2"/>
         <w:spacing w:line="360" w:lineRule="auto"/>
       </w:pPr>
-      <w:bookmarkStart w:id="11" w:name="_Toc388449176"/>
+      <w:bookmarkStart w:id="12" w:name="_Toc388449176"/>
       <w:r>
         <w:t>Objectives</w:t>
       </w:r>
-      <w:bookmarkEnd w:id="11"/>
+      <w:bookmarkEnd w:id="12"/>
     </w:p>
     <w:p>
       <w:pPr>
@@ -3628,11 +3630,11 @@
         <w:pStyle w:val="Heading2"/>
         <w:spacing w:line="360" w:lineRule="auto"/>
       </w:pPr>
-      <w:bookmarkStart w:id="12" w:name="_Toc388449177"/>
+      <w:bookmarkStart w:id="13" w:name="_Toc388449177"/>
       <w:r>
         <w:t>Background</w:t>
       </w:r>
-      <w:bookmarkEnd w:id="12"/>
+      <w:bookmarkEnd w:id="13"/>
     </w:p>
     <w:p>
       <w:pPr>
@@ -3724,11 +3726,11 @@
         <w:pStyle w:val="Heading2"/>
         <w:spacing w:line="360" w:lineRule="auto"/>
       </w:pPr>
-      <w:bookmarkStart w:id="13" w:name="_Toc388449178"/>
+      <w:bookmarkStart w:id="14" w:name="_Toc388449178"/>
       <w:r>
         <w:t>Scope</w:t>
       </w:r>
-      <w:bookmarkEnd w:id="13"/>
+      <w:bookmarkEnd w:id="14"/>
     </w:p>
     <w:p>
       <w:pPr>
@@ -3802,11 +3804,11 @@
         <w:spacing w:line="360" w:lineRule="auto"/>
         <w:jc w:val="center"/>
       </w:pPr>
-      <w:bookmarkStart w:id="14" w:name="_Toc388449179"/>
+      <w:bookmarkStart w:id="15" w:name="_Toc388449179"/>
       <w:r>
         <w:t>Test items</w:t>
       </w:r>
-      <w:bookmarkEnd w:id="14"/>
+      <w:bookmarkEnd w:id="15"/>
     </w:p>
     <w:p>
       <w:pPr>
@@ -3994,12 +3996,12 @@
         <w:pStyle w:val="Heading2"/>
         <w:spacing w:line="360" w:lineRule="auto"/>
       </w:pPr>
-      <w:bookmarkStart w:id="15" w:name="_Toc388449180"/>
+      <w:bookmarkStart w:id="16" w:name="_Toc388449180"/>
       <w:r>
         <w:lastRenderedPageBreak/>
         <w:t>System Packages</w:t>
       </w:r>
-      <w:bookmarkEnd w:id="15"/>
+      <w:bookmarkEnd w:id="16"/>
     </w:p>
     <w:tbl>
       <w:tblPr>
@@ -5222,12 +5224,12 @@
         <w:pStyle w:val="Heading2"/>
         <w:spacing w:line="360" w:lineRule="auto"/>
       </w:pPr>
-      <w:bookmarkStart w:id="16" w:name="_Toc388449181"/>
+      <w:bookmarkStart w:id="17" w:name="_Toc388449181"/>
       <w:r>
         <w:lastRenderedPageBreak/>
         <w:t>User Procedures</w:t>
       </w:r>
-      <w:bookmarkEnd w:id="16"/>
+      <w:bookmarkEnd w:id="17"/>
     </w:p>
     <w:p>
       <w:pPr>
@@ -5408,12 +5410,12 @@
       <w:r>
         <w:br w:type="page"/>
       </w:r>
-      <w:bookmarkStart w:id="17" w:name="_Toc388449182"/>
+      <w:bookmarkStart w:id="18" w:name="_Toc388449182"/>
       <w:r>
         <w:lastRenderedPageBreak/>
         <w:t>Features to be tested</w:t>
       </w:r>
-      <w:bookmarkEnd w:id="17"/>
+      <w:bookmarkEnd w:id="18"/>
     </w:p>
     <w:tbl>
       <w:tblPr>
@@ -6186,12 +6188,12 @@
         <w:spacing w:line="360" w:lineRule="auto"/>
         <w:jc w:val="center"/>
       </w:pPr>
-      <w:bookmarkStart w:id="18" w:name="_Toc388449183"/>
+      <w:bookmarkStart w:id="19" w:name="_Toc388449183"/>
       <w:r>
         <w:lastRenderedPageBreak/>
         <w:t>Features not to be tested</w:t>
       </w:r>
-      <w:bookmarkEnd w:id="18"/>
+      <w:bookmarkEnd w:id="19"/>
     </w:p>
     <w:p>
       <w:pPr>
@@ -6225,11 +6227,11 @@
         <w:spacing w:line="360" w:lineRule="auto"/>
         <w:jc w:val="center"/>
       </w:pPr>
-      <w:bookmarkStart w:id="19" w:name="_Toc388449184"/>
+      <w:bookmarkStart w:id="20" w:name="_Toc388449184"/>
       <w:r>
         <w:t>Approach</w:t>
       </w:r>
-      <w:bookmarkEnd w:id="19"/>
+      <w:bookmarkEnd w:id="20"/>
     </w:p>
     <w:p>
       <w:pPr>
@@ -6253,11 +6255,11 @@
         <w:pStyle w:val="Heading2"/>
         <w:spacing w:line="360" w:lineRule="auto"/>
       </w:pPr>
-      <w:bookmarkStart w:id="20" w:name="_Toc388449185"/>
+      <w:bookmarkStart w:id="21" w:name="_Toc388449185"/>
       <w:r>
         <w:t>Conversion testing</w:t>
       </w:r>
-      <w:bookmarkEnd w:id="20"/>
+      <w:bookmarkEnd w:id="21"/>
     </w:p>
     <w:p>
       <w:pPr>
@@ -6347,11 +6349,11 @@
         <w:pStyle w:val="Heading2"/>
         <w:spacing w:line="360" w:lineRule="auto"/>
       </w:pPr>
-      <w:bookmarkStart w:id="21" w:name="_Toc388449186"/>
+      <w:bookmarkStart w:id="22" w:name="_Toc388449186"/>
       <w:r>
         <w:t>Job streaming testing</w:t>
       </w:r>
-      <w:bookmarkEnd w:id="21"/>
+      <w:bookmarkEnd w:id="22"/>
     </w:p>
     <w:p>
       <w:pPr>
@@ -6505,12 +6507,12 @@
         <w:pStyle w:val="Heading2"/>
         <w:spacing w:line="360" w:lineRule="auto"/>
       </w:pPr>
-      <w:bookmarkStart w:id="22" w:name="_Toc388449187"/>
+      <w:bookmarkStart w:id="23" w:name="_Toc388449187"/>
       <w:r>
         <w:lastRenderedPageBreak/>
         <w:t>Interface testing</w:t>
       </w:r>
-      <w:bookmarkEnd w:id="22"/>
+      <w:bookmarkEnd w:id="23"/>
     </w:p>
     <w:p>
       <w:pPr>
@@ -6801,11 +6803,11 @@
         <w:pStyle w:val="Heading2"/>
         <w:spacing w:line="360" w:lineRule="auto"/>
       </w:pPr>
-      <w:bookmarkStart w:id="23" w:name="_Toc388449188"/>
+      <w:bookmarkStart w:id="24" w:name="_Toc388449188"/>
       <w:r>
         <w:t>Performance testing</w:t>
       </w:r>
-      <w:bookmarkEnd w:id="23"/>
+      <w:bookmarkEnd w:id="24"/>
     </w:p>
     <w:p>
       <w:pPr>
@@ -6862,11 +6864,11 @@
         <w:pStyle w:val="Heading2"/>
         <w:spacing w:line="360" w:lineRule="auto"/>
       </w:pPr>
-      <w:bookmarkStart w:id="24" w:name="_Toc388449189"/>
+      <w:bookmarkStart w:id="25" w:name="_Toc388449189"/>
       <w:r>
         <w:t>Regression</w:t>
       </w:r>
-      <w:bookmarkEnd w:id="24"/>
+      <w:bookmarkEnd w:id="25"/>
     </w:p>
     <w:p>
       <w:pPr>
@@ -6908,11 +6910,11 @@
         <w:pStyle w:val="Heading2"/>
         <w:spacing w:line="360" w:lineRule="auto"/>
       </w:pPr>
-      <w:bookmarkStart w:id="25" w:name="_Toc388449190"/>
+      <w:bookmarkStart w:id="26" w:name="_Toc388449190"/>
       <w:r>
         <w:t>Comprehensiveness</w:t>
       </w:r>
-      <w:bookmarkEnd w:id="25"/>
+      <w:bookmarkEnd w:id="26"/>
     </w:p>
     <w:p>
       <w:pPr>
@@ -6969,14 +6971,14 @@
           <w:rFonts w:ascii="Times New Roman" w:hAnsi="Times New Roman"/>
         </w:rPr>
       </w:pPr>
-      <w:bookmarkStart w:id="26" w:name="_Toc388449191"/>
+      <w:bookmarkStart w:id="27" w:name="_Toc388449191"/>
       <w:r>
         <w:rPr>
           <w:rFonts w:ascii="Times New Roman" w:hAnsi="Times New Roman"/>
         </w:rPr>
         <w:t>Constraints</w:t>
       </w:r>
-      <w:bookmarkEnd w:id="26"/>
+      <w:bookmarkEnd w:id="27"/>
     </w:p>
     <w:p>
       <w:pPr>
@@ -7018,14 +7020,14 @@
           <w:rFonts w:ascii="Times New Roman" w:hAnsi="Times New Roman"/>
         </w:rPr>
       </w:pPr>
-      <w:bookmarkStart w:id="27" w:name="_Toc388449192"/>
+      <w:bookmarkStart w:id="28" w:name="_Toc388449192"/>
       <w:r>
         <w:rPr>
           <w:rFonts w:ascii="Times New Roman" w:hAnsi="Times New Roman"/>
         </w:rPr>
         <w:t>Item pass/fail criteria</w:t>
       </w:r>
-      <w:bookmarkEnd w:id="27"/>
+      <w:bookmarkEnd w:id="28"/>
     </w:p>
     <w:p>
       <w:pPr>
@@ -7171,14 +7173,14 @@
           <w:rFonts w:ascii="Times New Roman" w:hAnsi="Times New Roman"/>
         </w:rPr>
       </w:pPr>
-      <w:bookmarkStart w:id="28" w:name="_Toc388449193"/>
+      <w:bookmarkStart w:id="29" w:name="_Toc388449193"/>
       <w:r>
         <w:rPr>
           <w:rFonts w:ascii="Times New Roman" w:hAnsi="Times New Roman"/>
         </w:rPr>
         <w:t>Suspension criteria and resumption requirements</w:t>
       </w:r>
-      <w:bookmarkEnd w:id="28"/>
+      <w:bookmarkEnd w:id="29"/>
     </w:p>
     <w:p>
       <w:pPr>
@@ -7188,14 +7190,14 @@
           <w:rFonts w:ascii="Times New Roman" w:hAnsi="Times New Roman"/>
         </w:rPr>
       </w:pPr>
-      <w:bookmarkStart w:id="29" w:name="_Toc388449194"/>
+      <w:bookmarkStart w:id="30" w:name="_Toc388449194"/>
       <w:r>
         <w:rPr>
           <w:rFonts w:ascii="Times New Roman" w:hAnsi="Times New Roman"/>
         </w:rPr>
         <w:t>Suspension criteria</w:t>
       </w:r>
-      <w:bookmarkEnd w:id="29"/>
+      <w:bookmarkEnd w:id="30"/>
     </w:p>
     <w:p>
       <w:pPr>
@@ -7219,14 +7221,14 @@
           <w:rFonts w:ascii="Times New Roman" w:hAnsi="Times New Roman"/>
         </w:rPr>
       </w:pPr>
-      <w:bookmarkStart w:id="30" w:name="_Toc388449195"/>
+      <w:bookmarkStart w:id="31" w:name="_Toc388449195"/>
       <w:r>
         <w:rPr>
           <w:rFonts w:ascii="Times New Roman" w:hAnsi="Times New Roman"/>
         </w:rPr>
         <w:t>Resumption requirements</w:t>
       </w:r>
-      <w:bookmarkEnd w:id="30"/>
+      <w:bookmarkEnd w:id="31"/>
     </w:p>
     <w:p>
       <w:pPr>
@@ -7250,7 +7252,7 @@
           <w:rFonts w:ascii="Times New Roman" w:hAnsi="Times New Roman"/>
         </w:rPr>
       </w:pPr>
-      <w:bookmarkStart w:id="31" w:name="_Toc388449196"/>
+      <w:bookmarkStart w:id="32" w:name="_Toc388449196"/>
       <w:r>
         <w:rPr>
           <w:rFonts w:ascii="Times New Roman" w:hAnsi="Times New Roman"/>
@@ -7258,7 +7260,7 @@
         <w:lastRenderedPageBreak/>
         <w:t>Test deliverables</w:t>
       </w:r>
-      <w:bookmarkEnd w:id="31"/>
+      <w:bookmarkEnd w:id="32"/>
     </w:p>
     <w:p>
       <w:pPr>
@@ -7610,7 +7612,7 @@
         </w:rPr>
         <w:br w:type="page"/>
       </w:r>
-      <w:bookmarkStart w:id="32" w:name="_Toc388449197"/>
+      <w:bookmarkStart w:id="33" w:name="_Toc388449197"/>
       <w:r>
         <w:rPr>
           <w:rFonts w:ascii="Times New Roman" w:hAnsi="Times New Roman"/>
@@ -7618,7 +7620,7 @@
         <w:lastRenderedPageBreak/>
         <w:t>Testing tasks</w:t>
       </w:r>
-      <w:bookmarkEnd w:id="32"/>
+      <w:bookmarkEnd w:id="33"/>
     </w:p>
     <w:tbl>
       <w:tblPr>
@@ -9802,7 +9804,7 @@
           <w:rFonts w:ascii="Times New Roman" w:hAnsi="Times New Roman"/>
         </w:rPr>
       </w:pPr>
-      <w:bookmarkStart w:id="33" w:name="_Toc388449198"/>
+      <w:bookmarkStart w:id="34" w:name="_Toc388449198"/>
       <w:r>
         <w:rPr>
           <w:rFonts w:ascii="Times New Roman" w:hAnsi="Times New Roman"/>
@@ -9810,7 +9812,7 @@
         <w:lastRenderedPageBreak/>
         <w:t>Environmental needs</w:t>
       </w:r>
-      <w:bookmarkEnd w:id="33"/>
+      <w:bookmarkEnd w:id="34"/>
     </w:p>
     <w:p>
       <w:pPr>
@@ -9820,14 +9822,14 @@
           <w:rFonts w:ascii="Times New Roman" w:hAnsi="Times New Roman"/>
         </w:rPr>
       </w:pPr>
-      <w:bookmarkStart w:id="34" w:name="_Toc388449199"/>
+      <w:bookmarkStart w:id="35" w:name="_Toc388449199"/>
       <w:r>
         <w:rPr>
           <w:rFonts w:ascii="Times New Roman" w:hAnsi="Times New Roman"/>
         </w:rPr>
         <w:t>Hardware</w:t>
       </w:r>
-      <w:bookmarkEnd w:id="34"/>
+      <w:bookmarkEnd w:id="35"/>
     </w:p>
     <w:p>
       <w:pPr>
@@ -10169,14 +10171,14 @@
           <w:rFonts w:ascii="Times New Roman" w:hAnsi="Times New Roman"/>
         </w:rPr>
       </w:pPr>
-      <w:bookmarkStart w:id="35" w:name="_Toc388449200"/>
+      <w:bookmarkStart w:id="36" w:name="_Toc388449200"/>
       <w:r>
         <w:rPr>
           <w:rFonts w:ascii="Times New Roman" w:hAnsi="Times New Roman"/>
         </w:rPr>
         <w:t>Software</w:t>
       </w:r>
-      <w:bookmarkEnd w:id="35"/>
+      <w:bookmarkEnd w:id="36"/>
     </w:p>
     <w:p>
       <w:pPr>
@@ -10218,7 +10220,7 @@
           <w:rFonts w:ascii="Times New Roman" w:hAnsi="Times New Roman"/>
         </w:rPr>
       </w:pPr>
-      <w:bookmarkStart w:id="36" w:name="_Toc388449201"/>
+      <w:bookmarkStart w:id="37" w:name="_Toc388449201"/>
       <w:r>
         <w:rPr>
           <w:rFonts w:ascii="Times New Roman" w:hAnsi="Times New Roman"/>
@@ -10226,7 +10228,7 @@
         <w:lastRenderedPageBreak/>
         <w:t>Operating system</w:t>
       </w:r>
-      <w:bookmarkEnd w:id="36"/>
+      <w:bookmarkEnd w:id="37"/>
     </w:p>
     <w:p>
       <w:pPr>
@@ -10355,14 +10357,14 @@
           <w:rFonts w:ascii="Times New Roman" w:hAnsi="Times New Roman"/>
         </w:rPr>
       </w:pPr>
-      <w:bookmarkStart w:id="37" w:name="_Toc388449202"/>
+      <w:bookmarkStart w:id="38" w:name="_Toc388449202"/>
       <w:r>
         <w:rPr>
           <w:rFonts w:ascii="Times New Roman" w:hAnsi="Times New Roman"/>
         </w:rPr>
         <w:t>Security</w:t>
       </w:r>
-      <w:bookmarkEnd w:id="37"/>
+      <w:bookmarkEnd w:id="38"/>
     </w:p>
     <w:p>
       <w:pPr>
@@ -10402,7 +10404,7 @@
           <w:rFonts w:ascii="Times New Roman" w:hAnsi="Times New Roman"/>
         </w:rPr>
       </w:pPr>
-      <w:bookmarkStart w:id="38" w:name="_Toc388449203"/>
+      <w:bookmarkStart w:id="39" w:name="_Toc388449203"/>
       <w:r>
         <w:rPr>
           <w:rFonts w:ascii="Times New Roman" w:hAnsi="Times New Roman"/>
@@ -10410,7 +10412,7 @@
         <w:lastRenderedPageBreak/>
         <w:t>Tools</w:t>
       </w:r>
-      <w:bookmarkEnd w:id="38"/>
+      <w:bookmarkEnd w:id="39"/>
     </w:p>
     <w:p>
       <w:pPr>
@@ -10552,14 +10554,14 @@
           <w:rFonts w:ascii="Times New Roman" w:hAnsi="Times New Roman"/>
         </w:rPr>
       </w:pPr>
-      <w:bookmarkStart w:id="39" w:name="_Toc388449204"/>
+      <w:bookmarkStart w:id="40" w:name="_Toc388449204"/>
       <w:r>
         <w:rPr>
           <w:rFonts w:ascii="Times New Roman" w:hAnsi="Times New Roman"/>
         </w:rPr>
         <w:t>Publications</w:t>
       </w:r>
-      <w:bookmarkEnd w:id="39"/>
+      <w:bookmarkEnd w:id="40"/>
     </w:p>
     <w:p>
       <w:pPr>
@@ -10661,14 +10663,14 @@
           <w:rFonts w:ascii="Times New Roman" w:hAnsi="Times New Roman"/>
         </w:rPr>
       </w:pPr>
-      <w:bookmarkStart w:id="40" w:name="_Toc388449205"/>
+      <w:bookmarkStart w:id="41" w:name="_Toc388449205"/>
       <w:r>
         <w:rPr>
           <w:rFonts w:ascii="Times New Roman" w:hAnsi="Times New Roman"/>
         </w:rPr>
         <w:t>Responsibilities</w:t>
       </w:r>
-      <w:bookmarkEnd w:id="40"/>
+      <w:bookmarkEnd w:id="41"/>
     </w:p>
     <w:p>
       <w:pPr>
@@ -10692,7 +10694,7 @@
           <w:rFonts w:ascii="Times New Roman" w:hAnsi="Times New Roman"/>
         </w:rPr>
       </w:pPr>
-      <w:bookmarkStart w:id="41" w:name="_Toc388449206"/>
+      <w:bookmarkStart w:id="42" w:name="_Toc388449206"/>
       <w:r>
         <w:rPr>
           <w:rFonts w:ascii="Times New Roman" w:hAnsi="Times New Roman"/>
@@ -10705,7 +10707,7 @@
         </w:rPr>
         <w:t xml:space="preserve"> Team</w:t>
       </w:r>
-      <w:bookmarkEnd w:id="41"/>
+      <w:bookmarkEnd w:id="42"/>
     </w:p>
     <w:p>
       <w:pPr>
@@ -10889,7 +10891,7 @@
           <w:rFonts w:ascii="Times New Roman" w:hAnsi="Times New Roman"/>
         </w:rPr>
       </w:pPr>
-      <w:bookmarkStart w:id="42" w:name="_Toc388449207"/>
+      <w:bookmarkStart w:id="43" w:name="_Toc388449207"/>
       <w:r>
         <w:rPr>
           <w:rFonts w:ascii="Times New Roman" w:hAnsi="Times New Roman"/>
@@ -10903,7 +10905,7 @@
         </w:rPr>
         <w:t>Team</w:t>
       </w:r>
-      <w:bookmarkEnd w:id="42"/>
+      <w:bookmarkEnd w:id="43"/>
     </w:p>
     <w:p>
       <w:pPr>
@@ -10999,14 +11001,14 @@
           <w:rFonts w:ascii="Times New Roman" w:hAnsi="Times New Roman"/>
         </w:rPr>
       </w:pPr>
-      <w:bookmarkStart w:id="43" w:name="_Toc388449208"/>
+      <w:bookmarkStart w:id="44" w:name="_Toc388449208"/>
       <w:r>
         <w:rPr>
           <w:rFonts w:ascii="Times New Roman" w:hAnsi="Times New Roman"/>
         </w:rPr>
         <w:t>Staffing and training needs</w:t>
       </w:r>
-      <w:bookmarkEnd w:id="43"/>
+      <w:bookmarkEnd w:id="44"/>
     </w:p>
     <w:p>
       <w:pPr>
@@ -11016,7 +11018,7 @@
           <w:rFonts w:ascii="Times New Roman" w:hAnsi="Times New Roman"/>
         </w:rPr>
       </w:pPr>
-      <w:bookmarkStart w:id="44" w:name="_Toc388449209"/>
+      <w:bookmarkStart w:id="45" w:name="_Toc388449209"/>
       <w:r>
         <w:rPr>
           <w:rFonts w:ascii="Times New Roman" w:hAnsi="Times New Roman"/>
@@ -11029,7 +11031,7 @@
         </w:rPr>
         <w:t xml:space="preserve"> Team</w:t>
       </w:r>
-      <w:bookmarkEnd w:id="44"/>
+      <w:bookmarkEnd w:id="45"/>
       <w:r>
         <w:rPr>
           <w:rFonts w:ascii="Times New Roman" w:hAnsi="Times New Roman"/>
@@ -11059,7 +11061,7 @@
           <w:rFonts w:ascii="Times New Roman" w:hAnsi="Times New Roman"/>
         </w:rPr>
       </w:pPr>
-      <w:bookmarkStart w:id="45" w:name="_Toc388449210"/>
+      <w:bookmarkStart w:id="46" w:name="_Toc388449210"/>
       <w:r>
         <w:rPr>
           <w:rFonts w:ascii="Times New Roman" w:hAnsi="Times New Roman"/>
@@ -11072,7 +11074,7 @@
         </w:rPr>
         <w:t>Team</w:t>
       </w:r>
-      <w:bookmarkEnd w:id="45"/>
+      <w:bookmarkEnd w:id="46"/>
     </w:p>
     <w:p>
       <w:pPr>
@@ -11093,14 +11095,14 @@
           <w:rFonts w:ascii="Times New Roman" w:hAnsi="Times New Roman"/>
         </w:rPr>
       </w:pPr>
-      <w:bookmarkStart w:id="46" w:name="_Toc388449211"/>
+      <w:bookmarkStart w:id="47" w:name="_Toc388449211"/>
       <w:r>
         <w:rPr>
           <w:rFonts w:ascii="Times New Roman" w:hAnsi="Times New Roman"/>
         </w:rPr>
         <w:t>Training</w:t>
       </w:r>
-      <w:bookmarkEnd w:id="46"/>
+      <w:bookmarkEnd w:id="47"/>
     </w:p>
     <w:p>
       <w:pPr>
@@ -11145,14 +11147,14 @@
           <w:rFonts w:ascii="Times New Roman" w:hAnsi="Times New Roman"/>
         </w:rPr>
       </w:pPr>
-      <w:bookmarkStart w:id="47" w:name="_Toc388449212"/>
+      <w:bookmarkStart w:id="48" w:name="_Toc388449212"/>
       <w:r>
         <w:rPr>
           <w:rFonts w:ascii="Times New Roman" w:hAnsi="Times New Roman"/>
         </w:rPr>
         <w:t>Schedule</w:t>
       </w:r>
-      <w:bookmarkEnd w:id="47"/>
+      <w:bookmarkEnd w:id="48"/>
     </w:p>
     <w:p>
       <w:pPr>
@@ -11182,7 +11184,7 @@
           <w:rFonts w:ascii="Times New Roman" w:hAnsi="Times New Roman"/>
         </w:rPr>
       </w:pPr>
-      <w:bookmarkStart w:id="48" w:name="_Toc388449213"/>
+      <w:bookmarkStart w:id="49" w:name="_Toc388449213"/>
       <w:r>
         <w:rPr>
           <w:rFonts w:ascii="Times New Roman" w:hAnsi="Times New Roman"/>
@@ -11190,7 +11192,7 @@
         <w:lastRenderedPageBreak/>
         <w:t>Risks and contingencies</w:t>
       </w:r>
-      <w:bookmarkEnd w:id="48"/>
+      <w:bookmarkEnd w:id="49"/>
     </w:p>
     <w:p>
       <w:pPr>
@@ -11240,14 +11242,14 @@
           <w:rFonts w:ascii="Times New Roman" w:hAnsi="Times New Roman"/>
         </w:rPr>
       </w:pPr>
-      <w:bookmarkStart w:id="49" w:name="_Toc388449214"/>
+      <w:bookmarkStart w:id="50" w:name="_Toc388449214"/>
       <w:r>
         <w:rPr>
           <w:rFonts w:ascii="Times New Roman" w:hAnsi="Times New Roman"/>
         </w:rPr>
         <w:t>Approvals</w:t>
       </w:r>
-      <w:bookmarkEnd w:id="49"/>
+      <w:bookmarkEnd w:id="50"/>
     </w:p>
     <w:p>
       <w:pPr>
@@ -11850,8 +11852,6 @@
               </w:rPr>
               <w:t xml:space="preserve"> </w:t>
             </w:r>
-            <w:bookmarkStart w:id="50" w:name="_GoBack"/>
-            <w:bookmarkEnd w:id="50"/>
           </w:p>
           <w:p>
             <w:pPr>
@@ -13701,7 +13701,7 @@
       <w:rPr>
         <w:noProof/>
       </w:rPr>
-      <w:t>iv</w:t>
+      <w:t>ii</w:t>
     </w:r>
     <w:r>
       <w:fldChar w:fldCharType="end"/>
@@ -19160,7 +19160,7 @@
 </file>
 
 <file path=customXml/itemProps1.xml><?xml version="1.0" encoding="utf-8"?>
-<ds:datastoreItem xmlns:ds="http://schemas.openxmlformats.org/officeDocument/2006/customXml" ds:itemID="{8ECDCCB8-87E0-4CB6-A4B7-380468D6E84E}">
+<ds:datastoreItem xmlns:ds="http://schemas.openxmlformats.org/officeDocument/2006/customXml" ds:itemID="{5F50BF47-668A-4C81-AE69-719CDD19EE68}">
   <ds:schemaRefs>
     <ds:schemaRef ds:uri="http://schemas.openxmlformats.org/officeDocument/2006/bibliography"/>
   </ds:schemaRefs>

</xml_diff>